<commit_message>
made one of the pictures bigger
</commit_message>
<xml_diff>
--- a/Project Documentation/Instructions on Decompiling.docx
+++ b/Project Documentation/Instructions on Decompiling.docx
@@ -308,9 +308,9 @@
           <w:noProof/>
         </w:rPr>
         <w:drawing>
-          <wp:inline distT="0" distB="0" distL="0" distR="0" wp14:anchorId="0C3BAEE7" wp14:editId="60368B91">
-            <wp:extent cx="5486400" cy="379095"/>
-            <wp:effectExtent l="0" t="0" r="0" b="1905"/>
+          <wp:inline distT="0" distB="0" distL="0" distR="0" wp14:anchorId="0C3BAEE7" wp14:editId="16912BBB">
+            <wp:extent cx="5486400" cy="1072727"/>
+            <wp:effectExtent l="0" t="0" r="0" b="0"/>
             <wp:docPr id="18" name="Picture 18"/>
             <wp:cNvGraphicFramePr>
               <a:graphicFrameLocks xmlns:a="http://schemas.openxmlformats.org/drawingml/2006/main" noChangeAspect="1"/>
@@ -337,7 +337,7 @@
                   <pic:spPr>
                     <a:xfrm>
                       <a:off x="0" y="0"/>
-                      <a:ext cx="5486400" cy="379095"/>
+                      <a:ext cx="5486400" cy="1072727"/>
                     </a:xfrm>
                     <a:prstGeom prst="rect">
                       <a:avLst/>
@@ -546,6 +546,8 @@
       <w:pPr>
         <w:ind w:left="720"/>
       </w:pPr>
+      <w:bookmarkStart w:id="0" w:name="_GoBack"/>
+      <w:bookmarkEnd w:id="0"/>
     </w:p>
     <w:p>
       <w:pPr>
@@ -860,7 +862,6 @@
       <w:r>
         <w:t>You can now expand the Jar file and double click on the class you want to decompile.</w:t>
       </w:r>
-      <w:bookmarkStart w:id="0" w:name="_GoBack"/>
       <w:r>
         <w:rPr>
           <w:noProof/>
@@ -908,7 +909,6 @@
         </w:drawing>
       </w:r>
     </w:p>
-    <w:bookmarkEnd w:id="0"/>
     <w:p>
       <w:pPr>
         <w:ind w:left="720"/>

</xml_diff>